<commit_message>
docs : 유니티 RPG 1추가
</commit_message>
<xml_diff>
--- a/2024_02_27/유니티 디팬스4.docx
+++ b/2024_02_27/유니티 디팬스4.docx
@@ -231,33 +231,17 @@
         <w:t xml:space="preserve"> 된다.</w:t>
       </w:r>
     </w:p>
-    <w:p/>
-    <w:p/>
-    <w:p>
-      <w:pPr>
-        <w:rPr>
-          <w:b/>
-        </w:rPr>
-      </w:pPr>
-      <w:r>
-        <w:rPr>
-          <w:rFonts w:hint="eastAsia"/>
-          <w:b/>
+    <w:p>
+      <w:r>
+        <w:rPr>
+          <w:noProof/>
         </w:rPr>
         <w:lastRenderedPageBreak/>
-        <w:t>선형 보간 (Lerp)</w:t>
-      </w:r>
-    </w:p>
-    <w:p>
-      <w:r>
-        <w:rPr>
-          <w:noProof/>
-        </w:rPr>
         <w:drawing>
-          <wp:inline distT="0" distB="0" distL="0" distR="0" wp14:anchorId="48DE961A" wp14:editId="2DDC2369">
-            <wp:extent cx="5731510" cy="1694815"/>
-            <wp:effectExtent l="0" t="0" r="2540" b="635"/>
-            <wp:docPr id="4" name="그림 4"/>
+          <wp:inline distT="0" distB="0" distL="0" distR="0" wp14:anchorId="1F9D39CD" wp14:editId="2C098511">
+            <wp:extent cx="5731510" cy="988695"/>
+            <wp:effectExtent l="0" t="0" r="2540" b="1905"/>
+            <wp:docPr id="10" name="그림 10"/>
             <wp:cNvGraphicFramePr>
               <a:graphicFrameLocks xmlns:a="http://schemas.openxmlformats.org/drawingml/2006/main" noChangeAspect="1"/>
             </wp:cNvGraphicFramePr>
@@ -277,7 +261,7 @@
                   <pic:spPr>
                     <a:xfrm>
                       <a:off x="0" y="0"/>
-                      <a:ext cx="5731510" cy="1694815"/>
+                      <a:ext cx="5731510" cy="988695"/>
                     </a:xfrm>
                     <a:prstGeom prst="rect">
                       <a:avLst/>
@@ -291,47 +275,60 @@
       </w:r>
     </w:p>
     <w:p>
+      <w:pPr>
+        <w:rPr>
+          <w:rFonts w:hint="eastAsia"/>
+        </w:rPr>
+      </w:pPr>
+      <w:r>
+        <w:rPr>
+          <w:rFonts w:hint="eastAsia"/>
+        </w:rPr>
+        <w:t xml:space="preserve">오버랩을 사용하여 </w:t>
+      </w:r>
+      <w:r>
+        <w:rPr>
+          <w:rFonts w:hint="eastAsia"/>
+        </w:rPr>
+        <w:t xml:space="preserve">바닥에 </w:t>
+      </w:r>
       <w:proofErr w:type="spellStart"/>
       <w:r>
         <w:rPr>
           <w:rFonts w:hint="eastAsia"/>
         </w:rPr>
-        <w:t>시작값과</w:t>
+        <w:t>착탄하는</w:t>
       </w:r>
       <w:proofErr w:type="spellEnd"/>
       <w:r>
         <w:rPr>
           <w:rFonts w:hint="eastAsia"/>
         </w:rPr>
-        <w:t xml:space="preserve"> </w:t>
-      </w:r>
-      <w:proofErr w:type="spellStart"/>
-      <w:r>
-        <w:rPr>
-          <w:rFonts w:hint="eastAsia"/>
-        </w:rPr>
-        <w:t>끝값의</w:t>
-      </w:r>
-      <w:proofErr w:type="spellEnd"/>
-      <w:r>
-        <w:rPr>
-          <w:rFonts w:hint="eastAsia"/>
-        </w:rPr>
-        <w:t xml:space="preserve"> </w:t>
-      </w:r>
-      <w:proofErr w:type="spellStart"/>
-      <w:r>
-        <w:rPr>
-          <w:rFonts w:hint="eastAsia"/>
-        </w:rPr>
-        <w:t>중간사이를</w:t>
-      </w:r>
-      <w:proofErr w:type="spellEnd"/>
-      <w:r>
-        <w:rPr>
-          <w:rFonts w:hint="eastAsia"/>
-        </w:rPr>
-        <w:t xml:space="preserve"> 자연스럽게 구현해준다.</w:t>
+        <w:t xml:space="preserve"> 프레임에 </w:t>
+      </w:r>
+      <w:r>
+        <w:t>Overlap</w:t>
+      </w:r>
+      <w:r>
+        <w:rPr>
+          <w:rFonts w:hint="eastAsia"/>
+        </w:rPr>
+        <w:t>를 함으로서 범위내 몬스터를 타격하는 모습</w:t>
+      </w:r>
+    </w:p>
+    <w:p/>
+    <w:p>
+      <w:pPr>
+        <w:rPr>
+          <w:b/>
+        </w:rPr>
+      </w:pPr>
+      <w:r>
+        <w:rPr>
+          <w:rFonts w:hint="eastAsia"/>
+          <w:b/>
+        </w:rPr>
+        <w:t>선형 보간 (Lerp)</w:t>
       </w:r>
     </w:p>
     <w:p>
@@ -340,10 +337,10 @@
           <w:noProof/>
         </w:rPr>
         <w:drawing>
-          <wp:inline distT="0" distB="0" distL="0" distR="0" wp14:anchorId="587F76EA" wp14:editId="043A6AE4">
-            <wp:extent cx="5514975" cy="1276350"/>
-            <wp:effectExtent l="0" t="0" r="9525" b="0"/>
-            <wp:docPr id="5" name="그림 5"/>
+          <wp:inline distT="0" distB="0" distL="0" distR="0" wp14:anchorId="48DE961A" wp14:editId="2DDC2369">
+            <wp:extent cx="5731510" cy="1694815"/>
+            <wp:effectExtent l="0" t="0" r="2540" b="635"/>
+            <wp:docPr id="4" name="그림 4"/>
             <wp:cNvGraphicFramePr>
               <a:graphicFrameLocks xmlns:a="http://schemas.openxmlformats.org/drawingml/2006/main" noChangeAspect="1"/>
             </wp:cNvGraphicFramePr>
@@ -363,7 +360,7 @@
                   <pic:spPr>
                     <a:xfrm>
                       <a:off x="0" y="0"/>
-                      <a:ext cx="5514975" cy="1276350"/>
+                      <a:ext cx="5731510" cy="1694815"/>
                     </a:xfrm>
                     <a:prstGeom prst="rect">
                       <a:avLst/>
@@ -377,15 +374,59 @@
       </w:r>
     </w:p>
     <w:p>
+      <w:proofErr w:type="spellStart"/>
+      <w:r>
+        <w:rPr>
+          <w:rFonts w:hint="eastAsia"/>
+        </w:rPr>
+        <w:t>시작값과</w:t>
+      </w:r>
+      <w:proofErr w:type="spellEnd"/>
+      <w:r>
+        <w:rPr>
+          <w:rFonts w:hint="eastAsia"/>
+        </w:rPr>
+        <w:t xml:space="preserve"> </w:t>
+      </w:r>
+      <w:proofErr w:type="spellStart"/>
+      <w:r>
+        <w:rPr>
+          <w:rFonts w:hint="eastAsia"/>
+        </w:rPr>
+        <w:t>끝값의</w:t>
+      </w:r>
+      <w:proofErr w:type="spellEnd"/>
+      <w:r>
+        <w:rPr>
+          <w:rFonts w:hint="eastAsia"/>
+        </w:rPr>
+        <w:t xml:space="preserve"> </w:t>
+      </w:r>
+      <w:proofErr w:type="spellStart"/>
+      <w:r>
+        <w:rPr>
+          <w:rFonts w:hint="eastAsia"/>
+        </w:rPr>
+        <w:t>중간사이를</w:t>
+      </w:r>
+      <w:proofErr w:type="spellEnd"/>
+      <w:r>
+        <w:rPr>
+          <w:rFonts w:hint="eastAsia"/>
+        </w:rPr>
+        <w:t xml:space="preserve"> 자연스럽게 구현해준다.</w:t>
+      </w:r>
+    </w:p>
+    <w:p>
       <w:r>
         <w:rPr>
           <w:noProof/>
         </w:rPr>
         <w:drawing>
-          <wp:inline distT="0" distB="0" distL="0" distR="0" wp14:anchorId="1A18F3BF" wp14:editId="522C5B84">
-            <wp:extent cx="2465040" cy="2822713"/>
-            <wp:effectExtent l="0" t="0" r="0" b="0"/>
-            <wp:docPr id="7" name="그림 7"/>
+          <wp:inline distT="0" distB="0" distL="0" distR="0" wp14:anchorId="587F76EA" wp14:editId="043A6AE4">
+            <wp:extent cx="5514975" cy="1276350"/>
+            <wp:effectExtent l="0" t="0" r="9525" b="0"/>
+            <wp:docPr id="5" name="그림 5"/>
             <wp:cNvGraphicFramePr>
               <a:graphicFrameLocks xmlns:a="http://schemas.openxmlformats.org/drawingml/2006/main" noChangeAspect="1"/>
             </wp:cNvGraphicFramePr>
@@ -405,7 +446,7 @@
                   <pic:spPr>
                     <a:xfrm>
                       <a:off x="0" y="0"/>
-                      <a:ext cx="2476001" cy="2835264"/>
+                      <a:ext cx="5514975" cy="1276350"/>
                     </a:xfrm>
                     <a:prstGeom prst="rect">
                       <a:avLst/>
@@ -419,59 +460,16 @@
       </w:r>
     </w:p>
     <w:p>
-      <w:pPr>
-        <w:rPr>
-          <w:rFonts w:hint="eastAsia"/>
-        </w:rPr>
-      </w:pPr>
-      <w:r>
-        <w:rPr>
-          <w:rFonts w:hint="eastAsia"/>
-        </w:rPr>
-        <w:t xml:space="preserve">이를 이용한 </w:t>
-      </w:r>
-      <w:proofErr w:type="spellStart"/>
-      <w:r>
-        <w:rPr>
-          <w:rFonts w:hint="eastAsia"/>
-        </w:rPr>
-        <w:t>베지어</w:t>
-      </w:r>
-      <w:proofErr w:type="spellEnd"/>
-      <w:r>
-        <w:rPr>
-          <w:rFonts w:hint="eastAsia"/>
-        </w:rPr>
-        <w:t xml:space="preserve"> </w:t>
-      </w:r>
-      <w:proofErr w:type="spellStart"/>
-      <w:r>
-        <w:rPr>
-          <w:rFonts w:hint="eastAsia"/>
-        </w:rPr>
-        <w:t>곡선또한</w:t>
-      </w:r>
-      <w:proofErr w:type="spellEnd"/>
-      <w:r>
-        <w:rPr>
-          <w:rFonts w:hint="eastAsia"/>
-        </w:rPr>
-        <w:t xml:space="preserve"> 있다.</w:t>
-      </w:r>
-      <w:bookmarkStart w:id="0" w:name="_GoBack"/>
-      <w:bookmarkEnd w:id="0"/>
-    </w:p>
-    <w:p>
       <w:r>
         <w:rPr>
           <w:noProof/>
         </w:rPr>
         <w:lastRenderedPageBreak/>
         <w:drawing>
-          <wp:inline distT="0" distB="0" distL="0" distR="0" wp14:anchorId="48CF41C6" wp14:editId="5C919D22">
-            <wp:extent cx="3429000" cy="5857875"/>
-            <wp:effectExtent l="0" t="0" r="0" b="9525"/>
-            <wp:docPr id="6" name="그림 6"/>
+          <wp:inline distT="0" distB="0" distL="0" distR="0" wp14:anchorId="1A18F3BF" wp14:editId="522C5B84">
+            <wp:extent cx="2465040" cy="2822713"/>
+            <wp:effectExtent l="0" t="0" r="0" b="0"/>
+            <wp:docPr id="7" name="그림 7"/>
             <wp:cNvGraphicFramePr>
               <a:graphicFrameLocks xmlns:a="http://schemas.openxmlformats.org/drawingml/2006/main" noChangeAspect="1"/>
             </wp:cNvGraphicFramePr>
@@ -491,6 +489,270 @@
                   <pic:spPr>
                     <a:xfrm>
                       <a:off x="0" y="0"/>
+                      <a:ext cx="2476001" cy="2835264"/>
+                    </a:xfrm>
+                    <a:prstGeom prst="rect">
+                      <a:avLst/>
+                    </a:prstGeom>
+                  </pic:spPr>
+                </pic:pic>
+              </a:graphicData>
+            </a:graphic>
+          </wp:inline>
+        </w:drawing>
+      </w:r>
+    </w:p>
+    <w:p>
+      <w:pPr>
+        <w:rPr>
+          <w:rFonts w:hint="eastAsia"/>
+          <w:b/>
+        </w:rPr>
+      </w:pPr>
+      <w:r>
+        <w:rPr>
+          <w:noProof/>
+        </w:rPr>
+        <w:drawing>
+          <wp:inline distT="0" distB="0" distL="0" distR="0">
+            <wp:extent cx="2886323" cy="1616174"/>
+            <wp:effectExtent l="0" t="0" r="9525" b="3175"/>
+            <wp:docPr id="11" name="그림 11" descr="3차 베지어 곡선 - Game Programming"/>
+            <wp:cNvGraphicFramePr>
+              <a:graphicFrameLocks xmlns:a="http://schemas.openxmlformats.org/drawingml/2006/main" noChangeAspect="1"/>
+            </wp:cNvGraphicFramePr>
+            <a:graphic xmlns:a="http://schemas.openxmlformats.org/drawingml/2006/main">
+              <a:graphicData uri="http://schemas.openxmlformats.org/drawingml/2006/picture">
+                <pic:pic xmlns:pic="http://schemas.openxmlformats.org/drawingml/2006/picture">
+                  <pic:nvPicPr>
+                    <pic:cNvPr id="0" name="Picture 1" descr="3차 베지어 곡선 - Game Programming"/>
+                    <pic:cNvPicPr>
+                      <a:picLocks noChangeAspect="1" noChangeArrowheads="1"/>
+                    </pic:cNvPicPr>
+                  </pic:nvPicPr>
+                  <pic:blipFill>
+                    <a:blip r:embed="rId11" cstate="print">
+                      <a:extLst>
+                        <a:ext uri="{28A0092B-C50C-407E-A947-70E740481C1C}">
+                          <a14:useLocalDpi xmlns:a14="http://schemas.microsoft.com/office/drawing/2010/main" val="0"/>
+                        </a:ext>
+                      </a:extLst>
+                    </a:blip>
+                    <a:srcRect/>
+                    <a:stretch>
+                      <a:fillRect/>
+                    </a:stretch>
+                  </pic:blipFill>
+                  <pic:spPr bwMode="auto">
+                    <a:xfrm>
+                      <a:off x="0" y="0"/>
+                      <a:ext cx="2891235" cy="1618925"/>
+                    </a:xfrm>
+                    <a:prstGeom prst="rect">
+                      <a:avLst/>
+                    </a:prstGeom>
+                    <a:noFill/>
+                    <a:ln>
+                      <a:noFill/>
+                    </a:ln>
+                  </pic:spPr>
+                </pic:pic>
+              </a:graphicData>
+            </a:graphic>
+          </wp:inline>
+        </w:drawing>
+      </w:r>
+      <w:r>
+        <w:rPr>
+          <w:noProof/>
+        </w:rPr>
+        <w:drawing>
+          <wp:inline distT="0" distB="0" distL="0" distR="0">
+            <wp:extent cx="2775005" cy="1376297"/>
+            <wp:effectExtent l="0" t="0" r="6350" b="0"/>
+            <wp:docPr id="12" name="그림 12" descr="베지어 곡선(bezier curve)"/>
+            <wp:cNvGraphicFramePr>
+              <a:graphicFrameLocks xmlns:a="http://schemas.openxmlformats.org/drawingml/2006/main" noChangeAspect="1"/>
+            </wp:cNvGraphicFramePr>
+            <a:graphic xmlns:a="http://schemas.openxmlformats.org/drawingml/2006/main">
+              <a:graphicData uri="http://schemas.openxmlformats.org/drawingml/2006/picture">
+                <pic:pic xmlns:pic="http://schemas.openxmlformats.org/drawingml/2006/picture">
+                  <pic:nvPicPr>
+                    <pic:cNvPr id="0" name="Picture 3" descr="베지어 곡선(bezier curve)"/>
+                    <pic:cNvPicPr>
+                      <a:picLocks noChangeAspect="1" noChangeArrowheads="1"/>
+                    </pic:cNvPicPr>
+                  </pic:nvPicPr>
+                  <pic:blipFill>
+                    <a:blip r:embed="rId12">
+                      <a:extLst>
+                        <a:ext uri="{28A0092B-C50C-407E-A947-70E740481C1C}">
+                          <a14:useLocalDpi xmlns:a14="http://schemas.microsoft.com/office/drawing/2010/main" val="0"/>
+                        </a:ext>
+                      </a:extLst>
+                    </a:blip>
+                    <a:srcRect/>
+                    <a:stretch>
+                      <a:fillRect/>
+                    </a:stretch>
+                  </pic:blipFill>
+                  <pic:spPr bwMode="auto">
+                    <a:xfrm>
+                      <a:off x="0" y="0"/>
+                      <a:ext cx="2785459" cy="1381482"/>
+                    </a:xfrm>
+                    <a:prstGeom prst="rect">
+                      <a:avLst/>
+                    </a:prstGeom>
+                    <a:noFill/>
+                    <a:ln>
+                      <a:noFill/>
+                    </a:ln>
+                  </pic:spPr>
+                </pic:pic>
+              </a:graphicData>
+            </a:graphic>
+          </wp:inline>
+        </w:drawing>
+      </w:r>
+    </w:p>
+    <w:p>
+      <w:r>
+        <w:rPr>
+          <w:rFonts w:hint="eastAsia"/>
+        </w:rPr>
+        <w:t xml:space="preserve">이를 이용한 </w:t>
+      </w:r>
+      <w:proofErr w:type="spellStart"/>
+      <w:r>
+        <w:rPr>
+          <w:rFonts w:hint="eastAsia"/>
+        </w:rPr>
+        <w:t>베지어</w:t>
+      </w:r>
+      <w:proofErr w:type="spellEnd"/>
+      <w:r>
+        <w:rPr>
+          <w:rFonts w:hint="eastAsia"/>
+        </w:rPr>
+        <w:t xml:space="preserve"> </w:t>
+      </w:r>
+      <w:proofErr w:type="spellStart"/>
+      <w:r>
+        <w:rPr>
+          <w:rFonts w:hint="eastAsia"/>
+        </w:rPr>
+        <w:t>곡선또한</w:t>
+      </w:r>
+      <w:proofErr w:type="spellEnd"/>
+      <w:r>
+        <w:rPr>
+          <w:rFonts w:hint="eastAsia"/>
+        </w:rPr>
+        <w:t xml:space="preserve"> 있다.</w:t>
+      </w:r>
+    </w:p>
+    <w:p>
+      <w:r>
+        <w:rPr>
+          <w:noProof/>
+        </w:rPr>
+        <w:drawing>
+          <wp:inline distT="0" distB="0" distL="0" distR="0" wp14:anchorId="0DE45363" wp14:editId="6FBBDF55">
+            <wp:extent cx="3848431" cy="1127041"/>
+            <wp:effectExtent l="0" t="0" r="0" b="0"/>
+            <wp:docPr id="8" name="그림 8"/>
+            <wp:cNvGraphicFramePr>
+              <a:graphicFrameLocks xmlns:a="http://schemas.openxmlformats.org/drawingml/2006/main" noChangeAspect="1"/>
+            </wp:cNvGraphicFramePr>
+            <a:graphic xmlns:a="http://schemas.openxmlformats.org/drawingml/2006/main">
+              <a:graphicData uri="http://schemas.openxmlformats.org/drawingml/2006/picture">
+                <pic:pic xmlns:pic="http://schemas.openxmlformats.org/drawingml/2006/picture">
+                  <pic:nvPicPr>
+                    <pic:cNvPr id="1" name=""/>
+                    <pic:cNvPicPr/>
+                  </pic:nvPicPr>
+                  <pic:blipFill>
+                    <a:blip r:embed="rId13"/>
+                    <a:stretch>
+                      <a:fillRect/>
+                    </a:stretch>
+                  </pic:blipFill>
+                  <pic:spPr>
+                    <a:xfrm>
+                      <a:off x="0" y="0"/>
+                      <a:ext cx="3879758" cy="1136215"/>
+                    </a:xfrm>
+                    <a:prstGeom prst="rect">
+                      <a:avLst/>
+                    </a:prstGeom>
+                  </pic:spPr>
+                </pic:pic>
+              </a:graphicData>
+            </a:graphic>
+          </wp:inline>
+        </w:drawing>
+      </w:r>
+      <w:bookmarkStart w:id="0" w:name="_GoBack"/>
+      <w:bookmarkEnd w:id="0"/>
+    </w:p>
+    <w:p>
+      <w:pPr>
+        <w:rPr>
+          <w:rFonts w:hint="eastAsia"/>
+        </w:rPr>
+      </w:pPr>
+      <w:r>
+        <w:rPr>
+          <w:rFonts w:hint="eastAsia"/>
+        </w:rPr>
+        <w:t xml:space="preserve">이를 이용하여 자연스러운 </w:t>
+      </w:r>
+      <w:proofErr w:type="spellStart"/>
+      <w:r>
+        <w:rPr>
+          <w:rFonts w:hint="eastAsia"/>
+        </w:rPr>
+        <w:t>방향전환또한</w:t>
+      </w:r>
+      <w:proofErr w:type="spellEnd"/>
+      <w:r>
+        <w:rPr>
+          <w:rFonts w:hint="eastAsia"/>
+        </w:rPr>
+        <w:t xml:space="preserve"> 표현가능하다.</w:t>
+      </w:r>
+    </w:p>
+    <w:p>
+      <w:r>
+        <w:rPr>
+          <w:noProof/>
+        </w:rPr>
+        <w:lastRenderedPageBreak/>
+        <w:drawing>
+          <wp:inline distT="0" distB="0" distL="0" distR="0" wp14:anchorId="48CF41C6" wp14:editId="5C919D22">
+            <wp:extent cx="3429000" cy="5857875"/>
+            <wp:effectExtent l="0" t="0" r="0" b="9525"/>
+            <wp:docPr id="6" name="그림 6"/>
+            <wp:cNvGraphicFramePr>
+              <a:graphicFrameLocks xmlns:a="http://schemas.openxmlformats.org/drawingml/2006/main" noChangeAspect="1"/>
+            </wp:cNvGraphicFramePr>
+            <a:graphic xmlns:a="http://schemas.openxmlformats.org/drawingml/2006/main">
+              <a:graphicData uri="http://schemas.openxmlformats.org/drawingml/2006/picture">
+                <pic:pic xmlns:pic="http://schemas.openxmlformats.org/drawingml/2006/picture">
+                  <pic:nvPicPr>
+                    <pic:cNvPr id="1" name=""/>
+                    <pic:cNvPicPr/>
+                  </pic:nvPicPr>
+                  <pic:blipFill>
+                    <a:blip r:embed="rId14"/>
+                    <a:stretch>
+                      <a:fillRect/>
+                    </a:stretch>
+                  </pic:blipFill>
+                  <pic:spPr>
+                    <a:xfrm>
+                      <a:off x="0" y="0"/>
                       <a:ext cx="3429000" cy="5857875"/>
                     </a:xfrm>
                     <a:prstGeom prst="rect">
@@ -505,16 +767,31 @@
       </w:r>
     </w:p>
     <w:p>
-      <w:pPr>
-        <w:rPr>
-          <w:rFonts w:hint="eastAsia"/>
-        </w:rPr>
-      </w:pPr>
       <w:r>
         <w:rPr>
           <w:rFonts w:hint="eastAsia"/>
         </w:rPr>
         <w:t>궤적</w:t>
+      </w:r>
+      <w:r>
+        <w:rPr>
+          <w:rFonts w:hint="eastAsia"/>
+        </w:rPr>
+        <w:t xml:space="preserve">을 </w:t>
+      </w:r>
+      <w:proofErr w:type="spellStart"/>
+      <w:r>
+        <w:rPr>
+          <w:rFonts w:hint="eastAsia"/>
+        </w:rPr>
+        <w:t>표현가능한</w:t>
+      </w:r>
+      <w:proofErr w:type="spellEnd"/>
+      <w:r>
+        <w:rPr>
+          <w:rFonts w:hint="eastAsia"/>
+        </w:rPr>
+        <w:t xml:space="preserve"> Trail Tenderer</w:t>
       </w:r>
     </w:p>
     <w:sectPr>

</xml_diff>